<commit_message>
Wrote math in c# program and double checked functionality with desmos
</commit_message>
<xml_diff>
--- a/3D Graphics Engine.docx
+++ b/3D Graphics Engine.docx
@@ -278,6 +278,7 @@
           <w:lang w:val="es-ES"/>
         </w:rPr>
       </w:pPr>
+      <w:proofErr w:type="spellStart"/>
       <w:r>
         <w:rPr>
           <w:rFonts w:ascii="Cambria Math" w:hAnsi="Cambria Math" w:cs="Cambria Math"/>
@@ -293,6 +294,7 @@
         </w:rPr>
         <w:t>orthogonal</w:t>
       </w:r>
+      <w:proofErr w:type="spellEnd"/>
       <w:r>
         <w:rPr>
           <w:rFonts w:ascii="Cambria Math" w:hAnsi="Cambria Math" w:cs="Cambria Math"/>
@@ -350,8 +352,17 @@
           <w:rFonts w:ascii="Cambria Math" w:hAnsi="Cambria Math" w:cs="Cambria Math"/>
           <w:lang w:val="es-ES"/>
         </w:rPr>
-        <w:t>), cos(</w:t>
-      </w:r>
+        <w:t xml:space="preserve">), </w:t>
+      </w:r>
+      <w:proofErr w:type="gramStart"/>
+      <w:r>
+        <w:rPr>
+          <w:rFonts w:ascii="Cambria Math" w:hAnsi="Cambria Math" w:cs="Cambria Math"/>
+          <w:lang w:val="es-ES"/>
+        </w:rPr>
+        <w:t>cos(</w:t>
+      </w:r>
+      <w:proofErr w:type="gramEnd"/>
       <w:r>
         <w:rPr>
           <w:rFonts w:ascii="Cambria Math" w:hAnsi="Cambria Math" w:cs="Cambria Math"/>
@@ -479,8 +490,17 @@
           <w:rFonts w:ascii="Cambria Math" w:hAnsi="Cambria Math" w:cs="Cambria Math"/>
           <w:lang w:val="es-ES"/>
         </w:rPr>
-        <w:t>(sin(</w:t>
-      </w:r>
+        <w:t>(</w:t>
+      </w:r>
+      <w:proofErr w:type="gramStart"/>
+      <w:r>
+        <w:rPr>
+          <w:rFonts w:ascii="Cambria Math" w:hAnsi="Cambria Math" w:cs="Cambria Math"/>
+          <w:lang w:val="es-ES"/>
+        </w:rPr>
+        <w:t>sin(</w:t>
+      </w:r>
+      <w:proofErr w:type="gramEnd"/>
       <w:r>
         <w:rPr>
           <w:rFonts w:ascii="Cambria Math" w:hAnsi="Cambria Math" w:cs="Cambria Math"/>
@@ -621,13 +641,11 @@
         <w:jc w:val="center"/>
         <w:rPr>
           <w:rFonts w:ascii="Cambria Math" w:hAnsi="Cambria Math" w:cs="Cambria Math"/>
-          <w:lang w:val="es-ES"/>
-        </w:rPr>
-      </w:pPr>
-      <w:r>
-        <w:rPr>
-          <w:rFonts w:ascii="Cambria Math" w:hAnsi="Cambria Math" w:cs="Cambria Math"/>
-          <w:lang w:val="es-ES"/>
+        </w:rPr>
+      </w:pPr>
+      <w:r>
+        <w:rPr>
+          <w:rFonts w:ascii="Cambria Math" w:hAnsi="Cambria Math" w:cs="Cambria Math"/>
         </w:rPr>
         <w:t>b</w:t>
       </w:r>
@@ -635,21 +653,19 @@
         <w:rPr>
           <w:rFonts w:ascii="Cambria Math" w:hAnsi="Cambria Math" w:cs="Cambria Math"/>
           <w:vertAlign w:val="subscript"/>
-          <w:lang w:val="es-ES"/>
         </w:rPr>
         <w:t>2</w:t>
       </w:r>
       <w:r>
         <w:rPr>
           <w:rFonts w:ascii="Cambria Math" w:hAnsi="Cambria Math" w:cs="Cambria Math"/>
-          <w:lang w:val="es-ES"/>
         </w:rPr>
         <w:t xml:space="preserve"> = </w:t>
       </w:r>
-      <w:r>
-        <w:rPr>
-          <w:rFonts w:ascii="Cambria Math" w:hAnsi="Cambria Math" w:cs="Cambria Math"/>
-          <w:lang w:val="es-ES"/>
+      <w:proofErr w:type="spellStart"/>
+      <w:r>
+        <w:rPr>
+          <w:rFonts w:ascii="Cambria Math" w:hAnsi="Cambria Math" w:cs="Cambria Math"/>
         </w:rPr>
         <w:t>v</w:t>
       </w:r>
@@ -657,36 +673,20 @@
         <w:rPr>
           <w:rFonts w:ascii="Cambria Math" w:hAnsi="Cambria Math" w:cs="Cambria Math"/>
           <w:vertAlign w:val="subscript"/>
-          <w:lang w:val="es-ES"/>
         </w:rPr>
         <w:t>orthogonal</w:t>
       </w:r>
-      <w:r>
-        <w:rPr>
-          <w:rFonts w:ascii="Cambria Math" w:hAnsi="Cambria Math" w:cs="Cambria Math"/>
-          <w:lang w:val="es-ES"/>
-        </w:rPr>
-        <w:t xml:space="preserve"> </w:t>
-      </w:r>
-      <w:r>
-        <w:rPr>
-          <w:rFonts w:ascii="Cambria Math" w:hAnsi="Cambria Math" w:cs="Cambria Math"/>
-          <w:lang w:val="es-ES"/>
-        </w:rPr>
-        <w:t>×</w:t>
-      </w:r>
-      <w:r>
-        <w:rPr>
-          <w:rFonts w:ascii="Cambria Math" w:hAnsi="Cambria Math" w:cs="Cambria Math"/>
-          <w:lang w:val="es-ES"/>
-        </w:rPr>
-        <w:t xml:space="preserve"> b</w:t>
+      <w:proofErr w:type="spellEnd"/>
+      <w:r>
+        <w:rPr>
+          <w:rFonts w:ascii="Cambria Math" w:hAnsi="Cambria Math" w:cs="Cambria Math"/>
+        </w:rPr>
+        <w:t xml:space="preserve"> × b</w:t>
       </w:r>
       <w:r>
         <w:rPr>
           <w:rFonts w:ascii="Cambria Math" w:hAnsi="Cambria Math" w:cs="Cambria Math"/>
           <w:vertAlign w:val="subscript"/>
-          <w:lang w:val="es-ES"/>
         </w:rPr>
         <w:t>1</w:t>
       </w:r>
@@ -696,7 +696,6 @@
         <w:jc w:val="center"/>
         <w:rPr>
           <w:rFonts w:ascii="Cambria Math" w:hAnsi="Cambria Math" w:cs="Cambria Math"/>
-          <w:lang w:val="es-ES"/>
         </w:rPr>
       </w:pPr>
     </w:p>
@@ -1035,13 +1034,7 @@
                       <w:rPr>
                         <w:rFonts w:ascii="Cambria Math" w:hAnsi="Cambria Math" w:cs="Cambria Math"/>
                       </w:rPr>
-                      <m:t>2</m:t>
-                    </m:r>
-                    <m:r>
-                      <w:rPr>
-                        <w:rFonts w:ascii="Cambria Math" w:hAnsi="Cambria Math" w:cs="Cambria Math"/>
-                      </w:rPr>
-                      <m:t>j</m:t>
+                      <m:t>2j</m:t>
                     </m:r>
                   </m:sub>
                 </m:sSub>
@@ -1121,13 +1114,7 @@
                       <w:rPr>
                         <w:rFonts w:ascii="Cambria Math" w:hAnsi="Cambria Math" w:cs="Cambria Math"/>
                       </w:rPr>
-                      <m:t>2</m:t>
-                    </m:r>
-                    <m:r>
-                      <w:rPr>
-                        <w:rFonts w:ascii="Cambria Math" w:hAnsi="Cambria Math" w:cs="Cambria Math"/>
-                      </w:rPr>
-                      <m:t>k</m:t>
+                      <m:t>2k</m:t>
                     </m:r>
                   </m:sub>
                 </m:sSub>
@@ -1503,13 +1490,7 @@
                       <w:rPr>
                         <w:rFonts w:ascii="Cambria Math" w:hAnsi="Cambria Math" w:cs="Cambria Math"/>
                       </w:rPr>
-                      <m:t>2</m:t>
-                    </m:r>
-                    <m:r>
-                      <w:rPr>
-                        <w:rFonts w:ascii="Cambria Math" w:hAnsi="Cambria Math" w:cs="Cambria Math"/>
-                      </w:rPr>
-                      <m:t>i</m:t>
+                      <m:t>2i</m:t>
                     </m:r>
                   </m:sub>
                 </m:sSub>
@@ -1573,13 +1554,7 @@
                       <w:rPr>
                         <w:rFonts w:ascii="Cambria Math" w:hAnsi="Cambria Math" w:cs="Cambria Math"/>
                       </w:rPr>
-                      <m:t>1</m:t>
-                    </m:r>
-                    <m:r>
-                      <w:rPr>
-                        <w:rFonts w:ascii="Cambria Math" w:hAnsi="Cambria Math" w:cs="Cambria Math"/>
-                      </w:rPr>
-                      <m:t>j</m:t>
+                      <m:t>1j</m:t>
                     </m:r>
                   </m:sub>
                 </m:sSub>
@@ -1641,13 +1616,7 @@
                       <w:rPr>
                         <w:rFonts w:ascii="Cambria Math" w:hAnsi="Cambria Math" w:cs="Cambria Math"/>
                       </w:rPr>
-                      <m:t>orthogonal-</m:t>
-                    </m:r>
-                    <m:r>
-                      <w:rPr>
-                        <w:rFonts w:ascii="Cambria Math" w:hAnsi="Cambria Math" w:cs="Cambria Math"/>
-                      </w:rPr>
-                      <m:t>j</m:t>
+                      <m:t>orthogonal-j</m:t>
                     </m:r>
                   </m:sub>
                 </m:sSub>
@@ -1680,13 +1649,7 @@
                       <w:rPr>
                         <w:rFonts w:ascii="Cambria Math" w:hAnsi="Cambria Math" w:cs="Cambria Math"/>
                       </w:rPr>
-                      <m:t>1</m:t>
-                    </m:r>
-                    <m:r>
-                      <w:rPr>
-                        <w:rFonts w:ascii="Cambria Math" w:hAnsi="Cambria Math" w:cs="Cambria Math"/>
-                      </w:rPr>
-                      <m:t>k</m:t>
+                      <m:t>1k</m:t>
                     </m:r>
                   </m:sub>
                 </m:sSub>
@@ -1748,13 +1711,7 @@
                       <w:rPr>
                         <w:rFonts w:ascii="Cambria Math" w:hAnsi="Cambria Math" w:cs="Cambria Math"/>
                       </w:rPr>
-                      <m:t>orthogonal-</m:t>
-                    </m:r>
-                    <m:r>
-                      <w:rPr>
-                        <w:rFonts w:ascii="Cambria Math" w:hAnsi="Cambria Math" w:cs="Cambria Math"/>
-                      </w:rPr>
-                      <m:t>k</m:t>
+                      <m:t>orthogonal-k</m:t>
                     </m:r>
                   </m:sub>
                 </m:sSub>
@@ -1823,287 +1780,13 @@
           <w:rFonts w:ascii="Cambria Math" w:hAnsi="Cambria Math" w:cs="Cambria Math"/>
         </w:rPr>
       </w:pPr>
-      <w:r>
-        <w:rPr>
-          <w:rFonts w:ascii="Cambria Math" w:hAnsi="Cambria Math" w:cs="Cambria Math"/>
-          <w:noProof/>
-        </w:rPr>
-        <mc:AlternateContent>
-          <mc:Choice Requires="wps">
-            <w:drawing>
-              <wp:anchor distT="0" distB="0" distL="114300" distR="114300" simplePos="0" relativeHeight="251662336" behindDoc="0" locked="0" layoutInCell="1" allowOverlap="1">
-                <wp:simplePos x="0" y="0"/>
-                <wp:positionH relativeFrom="column">
-                  <wp:posOffset>4677777</wp:posOffset>
-                </wp:positionH>
-                <wp:positionV relativeFrom="paragraph">
-                  <wp:posOffset>142373</wp:posOffset>
-                </wp:positionV>
-                <wp:extent cx="885190" cy="250190"/>
-                <wp:effectExtent l="0" t="0" r="0" b="0"/>
-                <wp:wrapNone/>
-                <wp:docPr id="33216548" name="Text Box 3"/>
-                <wp:cNvGraphicFramePr/>
-                <a:graphic xmlns:a="http://schemas.openxmlformats.org/drawingml/2006/main">
-                  <a:graphicData uri="http://schemas.microsoft.com/office/word/2010/wordprocessingShape">
-                    <wps:wsp>
-                      <wps:cNvSpPr txBox="1"/>
-                      <wps:spPr>
-                        <a:xfrm>
-                          <a:off x="0" y="0"/>
-                          <a:ext cx="885190" cy="250190"/>
-                        </a:xfrm>
-                        <a:prstGeom prst="rect">
-                          <a:avLst/>
-                        </a:prstGeom>
-                        <a:noFill/>
-                        <a:ln w="6350">
-                          <a:noFill/>
-                        </a:ln>
-                      </wps:spPr>
-                      <wps:txbx>
-                        <w:txbxContent>
-                          <w:p>
-                            <w:pPr>
-                              <w:rPr>
-                                <w:rFonts w:ascii="Cambria Math" w:hAnsi="Cambria Math"/>
-                              </w:rPr>
-                            </w:pPr>
-                            <w:r>
-                              <w:rPr>
-                                <w:rFonts w:ascii="Cambria Math" w:hAnsi="Cambria Math"/>
-                              </w:rPr>
-                              <w:t>-1</w:t>
-                            </w:r>
-                          </w:p>
-                        </w:txbxContent>
-                      </wps:txbx>
-                      <wps:bodyPr rot="0" spcFirstLastPara="0" vertOverflow="overflow" horzOverflow="overflow" vert="horz" wrap="square" lIns="91440" tIns="45720" rIns="91440" bIns="45720" numCol="1" spcCol="0" rtlCol="0" fromWordArt="0" anchor="t" anchorCtr="0" forceAA="0" compatLnSpc="1">
-                        <a:prstTxWarp prst="textNoShape">
-                          <a:avLst/>
-                        </a:prstTxWarp>
-                        <a:noAutofit/>
-                      </wps:bodyPr>
-                    </wps:wsp>
-                  </a:graphicData>
-                </a:graphic>
-              </wp:anchor>
-            </w:drawing>
-          </mc:Choice>
-          <mc:Fallback>
-            <w:pict>
-              <v:shapetype id="_x0000_t202" coordsize="21600,21600" o:spt="202" path="m,l,21600r21600,l21600,xe">
-                <v:stroke joinstyle="miter"/>
-                <v:path gradientshapeok="t" o:connecttype="rect"/>
-              </v:shapetype>
-              <v:shape id="Text Box 3" o:spid="_x0000_s1026" type="#_x0000_t202" style="position:absolute;margin-left:368.35pt;margin-top:11.2pt;width:69.7pt;height:19.7pt;z-index:251662336;visibility:visible;mso-wrap-style:square;mso-wrap-distance-left:9pt;mso-wrap-distance-top:0;mso-wrap-distance-right:9pt;mso-wrap-distance-bottom:0;mso-position-horizontal:absolute;mso-position-horizontal-relative:text;mso-position-vertical:absolute;mso-position-vertical-relative:text;v-text-anchor:top" o:gfxdata="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" filled="f" stroked="f" strokeweight=".5pt">
-                <v:textbox>
-                  <w:txbxContent>
-                    <w:p>
-                      <w:pPr>
-                        <w:rPr>
-                          <w:rFonts w:ascii="Cambria Math" w:hAnsi="Cambria Math"/>
-                        </w:rPr>
-                      </w:pPr>
-                      <w:r>
-                        <w:rPr>
-                          <w:rFonts w:ascii="Cambria Math" w:hAnsi="Cambria Math"/>
-                        </w:rPr>
-                        <w:t>-1</w:t>
-                      </w:r>
-                    </w:p>
-                  </w:txbxContent>
-                </v:textbox>
-              </v:shape>
-            </w:pict>
-          </mc:Fallback>
-        </mc:AlternateContent>
-      </w:r>
-    </w:p>
-    <w:p>
-      <w:pPr>
-        <w:rPr>
-          <w:rFonts w:ascii="Cambria Math" w:hAnsi="Cambria Math" w:cs="Cambria Math"/>
-        </w:rPr>
-      </w:pPr>
-      <w:r>
-        <w:rPr>
-          <w:rFonts w:ascii="Cambria Math" w:hAnsi="Cambria Math" w:cs="Cambria Math"/>
-          <w:noProof/>
-        </w:rPr>
-        <mc:AlternateContent>
-          <mc:Choice Requires="wps">
-            <w:drawing>
-              <wp:anchor distT="0" distB="0" distL="114300" distR="114300" simplePos="0" relativeHeight="251666432" behindDoc="0" locked="0" layoutInCell="1" allowOverlap="1" wp14:anchorId="724A60C6" wp14:editId="2A6F7A9A">
-                <wp:simplePos x="0" y="0"/>
-                <wp:positionH relativeFrom="column">
-                  <wp:posOffset>3070459</wp:posOffset>
-                </wp:positionH>
-                <wp:positionV relativeFrom="paragraph">
-                  <wp:posOffset>128202</wp:posOffset>
-                </wp:positionV>
-                <wp:extent cx="1693545" cy="721895"/>
-                <wp:effectExtent l="0" t="0" r="8255" b="15240"/>
-                <wp:wrapNone/>
-                <wp:docPr id="1192853497" name="Double Bracket 6"/>
-                <wp:cNvGraphicFramePr/>
-                <a:graphic xmlns:a="http://schemas.openxmlformats.org/drawingml/2006/main">
-                  <a:graphicData uri="http://schemas.microsoft.com/office/word/2010/wordprocessingShape">
-                    <wps:wsp>
-                      <wps:cNvSpPr/>
-                      <wps:spPr>
-                        <a:xfrm>
-                          <a:off x="0" y="0"/>
-                          <a:ext cx="1693545" cy="721895"/>
-                        </a:xfrm>
-                        <a:prstGeom prst="bracketPair">
-                          <a:avLst/>
-                        </a:prstGeom>
-                        <a:ln w="12700"/>
-                      </wps:spPr>
-                      <wps:style>
-                        <a:lnRef idx="1">
-                          <a:schemeClr val="dk1"/>
-                        </a:lnRef>
-                        <a:fillRef idx="0">
-                          <a:schemeClr val="dk1"/>
-                        </a:fillRef>
-                        <a:effectRef idx="0">
-                          <a:schemeClr val="dk1"/>
-                        </a:effectRef>
-                        <a:fontRef idx="minor">
-                          <a:schemeClr val="tx1"/>
-                        </a:fontRef>
-                      </wps:style>
-                      <wps:bodyPr rot="0" spcFirstLastPara="0" vertOverflow="overflow" horzOverflow="overflow" vert="horz" wrap="square" lIns="91440" tIns="45720" rIns="91440" bIns="45720" numCol="1" spcCol="0" rtlCol="0" fromWordArt="0" anchor="ctr" anchorCtr="0" forceAA="0" compatLnSpc="1">
-                        <a:prstTxWarp prst="textNoShape">
-                          <a:avLst/>
-                        </a:prstTxWarp>
-                        <a:noAutofit/>
-                      </wps:bodyPr>
-                    </wps:wsp>
-                  </a:graphicData>
-                </a:graphic>
-                <wp14:sizeRelH relativeFrom="margin">
-                  <wp14:pctWidth>0</wp14:pctWidth>
-                </wp14:sizeRelH>
-                <wp14:sizeRelV relativeFrom="margin">
-                  <wp14:pctHeight>0</wp14:pctHeight>
-                </wp14:sizeRelV>
-              </wp:anchor>
-            </w:drawing>
-          </mc:Choice>
-          <mc:Fallback>
-            <w:pict>
-              <v:shape w14:anchorId="1C6E66A3" id="Double Bracket 6" o:spid="_x0000_s1026" type="#_x0000_t185" style="position:absolute;margin-left:241.75pt;margin-top:10.1pt;width:133.35pt;height:56.85pt;z-index:251666432;visibility:visible;mso-wrap-style:square;mso-width-percent:0;mso-height-percent:0;mso-wrap-distance-left:9pt;mso-wrap-distance-top:0;mso-wrap-distance-right:9pt;mso-wrap-distance-bottom:0;mso-position-horizontal:absolute;mso-position-horizontal-relative:text;mso-position-vertical:absolute;mso-position-vertical-relative:text;mso-width-percent:0;mso-height-percent:0;mso-width-relative:margin;mso-height-relative:margin;v-text-anchor:middle" o:gfxdata="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" strokecolor="black [3200]" strokeweight="1pt">
-                <v:stroke joinstyle="miter"/>
-              </v:shape>
-            </w:pict>
-          </mc:Fallback>
-        </mc:AlternateContent>
-      </w:r>
-    </w:p>
-    <w:p>
-      <w:pPr>
-        <w:jc w:val="center"/>
-        <w:rPr>
-          <w:rFonts w:ascii="Cambria Math" w:hAnsi="Cambria Math" w:cs="Cambria Math"/>
-        </w:rPr>
-      </w:pPr>
-      <w:r>
-        <w:rPr>
-          <w:rFonts w:ascii="Cambria Math" w:hAnsi="Cambria Math" w:cs="Cambria Math"/>
-          <w:noProof/>
-        </w:rPr>
-        <mc:AlternateContent>
-          <mc:Choice Requires="wps">
-            <w:drawing>
-              <wp:anchor distT="0" distB="0" distL="114300" distR="114300" simplePos="0" relativeHeight="251668480" behindDoc="0" locked="0" layoutInCell="1" allowOverlap="1" wp14:anchorId="3C769C28" wp14:editId="2D517B61">
-                <wp:simplePos x="0" y="0"/>
-                <wp:positionH relativeFrom="column">
-                  <wp:posOffset>4481830</wp:posOffset>
-                </wp:positionH>
-                <wp:positionV relativeFrom="paragraph">
-                  <wp:posOffset>149325</wp:posOffset>
-                </wp:positionV>
-                <wp:extent cx="885190" cy="250190"/>
-                <wp:effectExtent l="0" t="0" r="0" b="0"/>
-                <wp:wrapNone/>
-                <wp:docPr id="450068251" name="Text Box 3"/>
-                <wp:cNvGraphicFramePr/>
-                <a:graphic xmlns:a="http://schemas.openxmlformats.org/drawingml/2006/main">
-                  <a:graphicData uri="http://schemas.microsoft.com/office/word/2010/wordprocessingShape">
-                    <wps:wsp>
-                      <wps:cNvSpPr txBox="1"/>
-                      <wps:spPr>
-                        <a:xfrm>
-                          <a:off x="0" y="0"/>
-                          <a:ext cx="885190" cy="250190"/>
-                        </a:xfrm>
-                        <a:prstGeom prst="rect">
-                          <a:avLst/>
-                        </a:prstGeom>
-                        <a:noFill/>
-                        <a:ln w="6350">
-                          <a:noFill/>
-                        </a:ln>
-                      </wps:spPr>
-                      <wps:txbx>
-                        <w:txbxContent>
-                          <w:p>
-                            <w:pPr>
-                              <w:jc w:val="center"/>
-                              <w:rPr>
-                                <w:rFonts w:ascii="Cambria Math" w:hAnsi="Cambria Math"/>
-                              </w:rPr>
-                            </w:pPr>
-                            <w:r>
-                              <w:rPr>
-                                <w:rFonts w:ascii="Cambria Math" w:hAnsi="Cambria Math"/>
-                              </w:rPr>
-                              <w:t>x</w:t>
-                            </w:r>
-                          </w:p>
-                        </w:txbxContent>
-                      </wps:txbx>
-                      <wps:bodyPr rot="0" spcFirstLastPara="0" vertOverflow="overflow" horzOverflow="overflow" vert="horz" wrap="square" lIns="91440" tIns="45720" rIns="91440" bIns="45720" numCol="1" spcCol="0" rtlCol="0" fromWordArt="0" anchor="t" anchorCtr="0" forceAA="0" compatLnSpc="1">
-                        <a:prstTxWarp prst="textNoShape">
-                          <a:avLst/>
-                        </a:prstTxWarp>
-                        <a:noAutofit/>
-                      </wps:bodyPr>
-                    </wps:wsp>
-                  </a:graphicData>
-                </a:graphic>
-              </wp:anchor>
-            </w:drawing>
-          </mc:Choice>
-          <mc:Fallback>
-            <w:pict>
-              <v:shape w14:anchorId="3C769C28" id="_x0000_s1027" type="#_x0000_t202" style="position:absolute;left:0;text-align:left;margin-left:352.9pt;margin-top:11.75pt;width:69.7pt;height:19.7pt;z-index:251668480;visibility:visible;mso-wrap-style:square;mso-wrap-distance-left:9pt;mso-wrap-distance-top:0;mso-wrap-distance-right:9pt;mso-wrap-distance-bottom:0;mso-position-horizontal:absolute;mso-position-horizontal-relative:text;mso-position-vertical:absolute;mso-position-vertical-relative:text;v-text-anchor:top" o:gfxdata="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" filled="f" stroked="f" strokeweight=".5pt">
-                <v:textbox>
-                  <w:txbxContent>
-                    <w:p>
-                      <w:pPr>
-                        <w:jc w:val="center"/>
-                        <w:rPr>
-                          <w:rFonts w:ascii="Cambria Math" w:hAnsi="Cambria Math"/>
-                        </w:rPr>
-                      </w:pPr>
-                      <w:r>
-                        <w:rPr>
-                          <w:rFonts w:ascii="Cambria Math" w:hAnsi="Cambria Math"/>
-                        </w:rPr>
-                        <w:t>x</w:t>
-                      </w:r>
-                    </w:p>
-                  </w:txbxContent>
-                </v:textbox>
-              </v:shape>
-            </w:pict>
-          </mc:Fallback>
-        </mc:AlternateContent>
-      </w:r>
+    </w:p>
+    <w:p>
+      <w:pPr>
+        <w:rPr>
+          <w:rFonts w:ascii="Cambria Math" w:hAnsi="Cambria Math" w:cs="Cambria Math"/>
+        </w:rPr>
+      </w:pPr>
       <w:r>
         <w:rPr>
           <w:rFonts w:ascii="Cambria Math" w:hAnsi="Cambria Math" w:cs="Cambria Math"/>
@@ -2115,10 +1798,10 @@
               <wp:anchor distT="0" distB="0" distL="114300" distR="114300" simplePos="0" relativeHeight="251664384" behindDoc="0" locked="0" layoutInCell="1" allowOverlap="1" wp14:anchorId="7EDF6C45" wp14:editId="5C49845B">
                 <wp:simplePos x="0" y="0"/>
                 <wp:positionH relativeFrom="column">
-                  <wp:posOffset>1482291</wp:posOffset>
+                  <wp:posOffset>2781585</wp:posOffset>
                 </wp:positionH>
                 <wp:positionV relativeFrom="paragraph">
-                  <wp:posOffset>84522</wp:posOffset>
+                  <wp:posOffset>100965</wp:posOffset>
                 </wp:positionV>
                 <wp:extent cx="731520" cy="452387"/>
                 <wp:effectExtent l="0" t="0" r="17780" b="17780"/>
@@ -2173,24 +1856,44 @@
           </mc:Choice>
           <mc:Fallback>
             <w:pict>
-              <v:shape w14:anchorId="5F9BFD3E" id="Double Bracket 6" o:spid="_x0000_s1026" type="#_x0000_t185" style="position:absolute;margin-left:116.7pt;margin-top:6.65pt;width:57.6pt;height:35.6pt;z-index:251664384;visibility:visible;mso-wrap-style:square;mso-width-percent:0;mso-height-percent:0;mso-wrap-distance-left:9pt;mso-wrap-distance-top:0;mso-wrap-distance-right:9pt;mso-wrap-distance-bottom:0;mso-position-horizontal:absolute;mso-position-horizontal-relative:text;mso-position-vertical:absolute;mso-position-vertical-relative:text;mso-width-percent:0;mso-height-percent:0;mso-width-relative:margin;mso-height-relative:margin;v-text-anchor:middle" o:gfxdata="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" strokecolor="black [3200]" strokeweight="1pt">
+              <v:shapetype w14:anchorId="474F7EF3" id="_x0000_t185" coordsize="21600,21600" o:spt="185" adj="3600" path="m@0,nfqx0@0l0@2qy@0,21600em@1,nfqx21600@0l21600@2qy@1,21600em@0,nsqx0@0l0@2qy@0,21600l@1,21600qx21600@2l21600@0qy@1,xe" filled="f">
+                <v:formulas>
+                  <v:f eqn="val #0"/>
+                  <v:f eqn="sum width 0 #0"/>
+                  <v:f eqn="sum height 0 #0"/>
+                  <v:f eqn="prod @0 2929 10000"/>
+                  <v:f eqn="sum width 0 @3"/>
+                  <v:f eqn="sum height 0 @3"/>
+                  <v:f eqn="val width"/>
+                  <v:f eqn="val height"/>
+                  <v:f eqn="prod width 1 2"/>
+                  <v:f eqn="prod height 1 2"/>
+                </v:formulas>
+                <v:path o:extrusionok="f" gradientshapeok="t" limo="10800,10800" o:connecttype="custom" o:connectlocs="@8,0;0,@9;@8,@7;@6,@9" textboxrect="@3,@3,@4,@5"/>
+                <v:handles>
+                  <v:h position="#0,topLeft" switch="" xrange="0,10800"/>
+                </v:handles>
+              </v:shapetype>
+              <v:shape id="Double Bracket 6" o:spid="_x0000_s1026" type="#_x0000_t185" style="position:absolute;margin-left:219pt;margin-top:7.95pt;width:57.6pt;height:35.6pt;z-index:251664384;visibility:visible;mso-wrap-style:square;mso-width-percent:0;mso-height-percent:0;mso-wrap-distance-left:9pt;mso-wrap-distance-top:0;mso-wrap-distance-right:9pt;mso-wrap-distance-bottom:0;mso-position-horizontal:absolute;mso-position-horizontal-relative:text;mso-position-vertical:absolute;mso-position-vertical-relative:text;mso-width-percent:0;mso-height-percent:0;mso-width-relative:margin;mso-height-relative:margin;v-text-anchor:middle" o:gfxdata="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" strokecolor="black [3200]" strokeweight="1pt">
                 <v:stroke joinstyle="miter"/>
               </v:shape>
             </w:pict>
           </mc:Fallback>
         </mc:AlternateContent>
       </w:r>
-      <w:r>
-        <w:rPr>
-          <w:rFonts w:ascii="Cambria Math" w:hAnsi="Cambria Math" w:cs="Cambria Math"/>
-        </w:rPr>
-        <w:t>f</w:t>
-      </w:r>
-      <w:r>
-        <w:rPr>
-          <w:rFonts w:ascii="Cambria Math" w:hAnsi="Cambria Math" w:cs="Cambria Math"/>
-        </w:rPr>
-        <w:t xml:space="preserve"> =   </w:t>
+    </w:p>
+    <w:p>
+      <w:pPr>
+        <w:jc w:val="center"/>
+        <w:rPr>
+          <w:rFonts w:ascii="Cambria Math" w:hAnsi="Cambria Math" w:cs="Cambria Math"/>
+        </w:rPr>
+      </w:pPr>
+      <w:r>
+        <w:rPr>
+          <w:rFonts w:ascii="Cambria Math" w:hAnsi="Cambria Math" w:cs="Cambria Math"/>
+        </w:rPr>
+        <w:t xml:space="preserve">T =    </w:t>
       </w:r>
       <m:oMath>
         <m:m>
@@ -2264,61 +1967,489 @@
           </m:mr>
         </m:m>
       </m:oMath>
-      <w:r>
-        <w:rPr>
-          <w:rFonts w:ascii="Cambria Math" w:hAnsi="Cambria Math" w:cs="Cambria Math"/>
-        </w:rPr>
-        <w:t xml:space="preserve">     </w:t>
-      </w:r>
-      <w:r>
-        <w:rPr>
-          <w:rFonts w:ascii="Cambria Math" w:hAnsi="Cambria Math" w:cs="Cambria Math"/>
-        </w:rPr>
-        <w:t>A(A</w:t>
-      </w:r>
-      <w:r>
-        <w:rPr>
-          <w:rFonts w:ascii="Cambria Math" w:hAnsi="Cambria Math" w:cs="Cambria Math"/>
-          <w:vertAlign w:val="superscript"/>
-        </w:rPr>
-        <w:t>T</w:t>
-      </w:r>
-      <w:r>
-        <w:rPr>
-          <w:rFonts w:ascii="Cambria Math" w:hAnsi="Cambria Math" w:cs="Cambria Math"/>
-        </w:rPr>
-        <w:t>A)</w:t>
-      </w:r>
-      <w:r>
-        <w:rPr>
-          <w:rFonts w:ascii="Cambria Math" w:hAnsi="Cambria Math" w:cs="Cambria Math"/>
-          <w:vertAlign w:val="superscript"/>
-        </w:rPr>
-        <w:t>-1</w:t>
-      </w:r>
-      <w:r>
-        <w:rPr>
-          <w:rFonts w:ascii="Cambria Math" w:hAnsi="Cambria Math" w:cs="Cambria Math"/>
-        </w:rPr>
-        <w:t>A</w:t>
-      </w:r>
-      <w:r>
-        <w:rPr>
-          <w:rFonts w:ascii="Cambria Math" w:hAnsi="Cambria Math" w:cs="Cambria Math"/>
-          <w:vertAlign w:val="superscript"/>
-        </w:rPr>
-        <w:t>T</w:t>
-      </w:r>
-      <w:r>
-        <w:rPr>
-          <w:rFonts w:ascii="Cambria Math" w:hAnsi="Cambria Math" w:cs="Cambria Math"/>
-        </w:rPr>
-        <w:t xml:space="preserve"> </w:t>
-      </w:r>
-      <w:r>
-        <w:rPr>
-          <w:rFonts w:ascii="Cambria Math" w:hAnsi="Cambria Math" w:cs="Cambria Math"/>
-          <w:i/>
+    </w:p>
+    <w:p>
+      <w:pPr>
+        <w:rPr>
+          <w:rFonts w:ascii="Cambria Math" w:hAnsi="Cambria Math" w:cs="Cambria Math"/>
+        </w:rPr>
+      </w:pPr>
+    </w:p>
+    <w:p>
+      <w:pPr>
+        <w:rPr>
+          <w:rFonts w:ascii="Cambria Math" w:hAnsi="Cambria Math" w:cs="Cambria Math"/>
+        </w:rPr>
+      </w:pPr>
+      <w:r>
+        <w:rPr>
+          <w:rFonts w:ascii="Cambria Math" w:hAnsi="Cambria Math" w:cs="Cambria Math"/>
+        </w:rPr>
+        <w:t>To get:</w:t>
+      </w:r>
+    </w:p>
+    <w:p>
+      <w:pPr>
+        <w:rPr>
+          <w:rFonts w:ascii="Cambria Math" w:hAnsi="Cambria Math" w:cs="Cambria Math"/>
+        </w:rPr>
+      </w:pPr>
+      <w:r>
+        <w:rPr>
+          <w:rFonts w:ascii="Cambria Math" w:hAnsi="Cambria Math" w:cs="Cambria Math"/>
+          <w:noProof/>
+        </w:rPr>
+        <mc:AlternateContent>
+          <mc:Choice Requires="wps">
+            <w:drawing>
+              <wp:anchor distT="0" distB="0" distL="114300" distR="114300" simplePos="0" relativeHeight="251662336" behindDoc="0" locked="0" layoutInCell="1" allowOverlap="1">
+                <wp:simplePos x="0" y="0"/>
+                <wp:positionH relativeFrom="column">
+                  <wp:posOffset>3857603</wp:posOffset>
+                </wp:positionH>
+                <wp:positionV relativeFrom="paragraph">
+                  <wp:posOffset>100199</wp:posOffset>
+                </wp:positionV>
+                <wp:extent cx="885190" cy="250190"/>
+                <wp:effectExtent l="0" t="0" r="0" b="0"/>
+                <wp:wrapNone/>
+                <wp:docPr id="33216548" name="Text Box 3"/>
+                <wp:cNvGraphicFramePr/>
+                <a:graphic xmlns:a="http://schemas.openxmlformats.org/drawingml/2006/main">
+                  <a:graphicData uri="http://schemas.microsoft.com/office/word/2010/wordprocessingShape">
+                    <wps:wsp>
+                      <wps:cNvSpPr txBox="1"/>
+                      <wps:spPr>
+                        <a:xfrm>
+                          <a:off x="0" y="0"/>
+                          <a:ext cx="885190" cy="250190"/>
+                        </a:xfrm>
+                        <a:prstGeom prst="rect">
+                          <a:avLst/>
+                        </a:prstGeom>
+                        <a:noFill/>
+                        <a:ln w="6350">
+                          <a:noFill/>
+                        </a:ln>
+                      </wps:spPr>
+                      <wps:txbx>
+                        <w:txbxContent>
+                          <w:p>
+                            <w:pPr>
+                              <w:rPr>
+                                <w:rFonts w:ascii="Cambria Math" w:hAnsi="Cambria Math"/>
+                              </w:rPr>
+                            </w:pPr>
+                            <w:r>
+                              <w:rPr>
+                                <w:rFonts w:ascii="Cambria Math" w:hAnsi="Cambria Math"/>
+                              </w:rPr>
+                              <w:t>-1</w:t>
+                            </w:r>
+                          </w:p>
+                        </w:txbxContent>
+                      </wps:txbx>
+                      <wps:bodyPr rot="0" spcFirstLastPara="0" vertOverflow="overflow" horzOverflow="overflow" vert="horz" wrap="square" lIns="91440" tIns="45720" rIns="91440" bIns="45720" numCol="1" spcCol="0" rtlCol="0" fromWordArt="0" anchor="t" anchorCtr="0" forceAA="0" compatLnSpc="1">
+                        <a:prstTxWarp prst="textNoShape">
+                          <a:avLst/>
+                        </a:prstTxWarp>
+                        <a:noAutofit/>
+                      </wps:bodyPr>
+                    </wps:wsp>
+                  </a:graphicData>
+                </a:graphic>
+              </wp:anchor>
+            </w:drawing>
+          </mc:Choice>
+          <mc:Fallback>
+            <w:pict>
+              <v:shapetype id="_x0000_t202" coordsize="21600,21600" o:spt="202" path="m,l,21600r21600,l21600,xe">
+                <v:stroke joinstyle="miter"/>
+                <v:path gradientshapeok="t" o:connecttype="rect"/>
+              </v:shapetype>
+              <v:shape id="Text Box 3" o:spid="_x0000_s1026" type="#_x0000_t202" style="position:absolute;margin-left:303.75pt;margin-top:7.9pt;width:69.7pt;height:19.7pt;z-index:251662336;visibility:visible;mso-wrap-style:square;mso-wrap-distance-left:9pt;mso-wrap-distance-top:0;mso-wrap-distance-right:9pt;mso-wrap-distance-bottom:0;mso-position-horizontal:absolute;mso-position-horizontal-relative:text;mso-position-vertical:absolute;mso-position-vertical-relative:text;v-text-anchor:top" o:gfxdata="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" filled="f" stroked="f" strokeweight=".5pt">
+                <v:textbox>
+                  <w:txbxContent>
+                    <w:p>
+                      <w:pPr>
+                        <w:rPr>
+                          <w:rFonts w:ascii="Cambria Math" w:hAnsi="Cambria Math"/>
+                        </w:rPr>
+                      </w:pPr>
+                      <w:r>
+                        <w:rPr>
+                          <w:rFonts w:ascii="Cambria Math" w:hAnsi="Cambria Math"/>
+                        </w:rPr>
+                        <w:t>-1</w:t>
+                      </w:r>
+                    </w:p>
+                  </w:txbxContent>
+                </v:textbox>
+              </v:shape>
+            </w:pict>
+          </mc:Fallback>
+        </mc:AlternateContent>
+      </w:r>
+    </w:p>
+    <w:p>
+      <w:pPr>
+        <w:rPr>
+          <w:rFonts w:ascii="Cambria Math" w:hAnsi="Cambria Math" w:cs="Cambria Math"/>
+        </w:rPr>
+      </w:pPr>
+      <w:r>
+        <w:rPr>
+          <w:rFonts w:ascii="Cambria Math" w:hAnsi="Cambria Math" w:cs="Cambria Math"/>
+          <w:noProof/>
+        </w:rPr>
+        <mc:AlternateContent>
+          <mc:Choice Requires="wps">
+            <w:drawing>
+              <wp:anchor distT="0" distB="0" distL="114300" distR="114300" simplePos="0" relativeHeight="251666432" behindDoc="0" locked="0" layoutInCell="1" allowOverlap="1" wp14:anchorId="724A60C6" wp14:editId="2A6F7A9A">
+                <wp:simplePos x="0" y="0"/>
+                <wp:positionH relativeFrom="column">
+                  <wp:posOffset>2244002</wp:posOffset>
+                </wp:positionH>
+                <wp:positionV relativeFrom="paragraph">
+                  <wp:posOffset>120124</wp:posOffset>
+                </wp:positionV>
+                <wp:extent cx="1693545" cy="721895"/>
+                <wp:effectExtent l="0" t="0" r="8255" b="15240"/>
+                <wp:wrapNone/>
+                <wp:docPr id="1192853497" name="Double Bracket 6"/>
+                <wp:cNvGraphicFramePr/>
+                <a:graphic xmlns:a="http://schemas.openxmlformats.org/drawingml/2006/main">
+                  <a:graphicData uri="http://schemas.microsoft.com/office/word/2010/wordprocessingShape">
+                    <wps:wsp>
+                      <wps:cNvSpPr/>
+                      <wps:spPr>
+                        <a:xfrm>
+                          <a:off x="0" y="0"/>
+                          <a:ext cx="1693545" cy="721895"/>
+                        </a:xfrm>
+                        <a:prstGeom prst="bracketPair">
+                          <a:avLst/>
+                        </a:prstGeom>
+                        <a:ln w="12700"/>
+                      </wps:spPr>
+                      <wps:style>
+                        <a:lnRef idx="1">
+                          <a:schemeClr val="dk1"/>
+                        </a:lnRef>
+                        <a:fillRef idx="0">
+                          <a:schemeClr val="dk1"/>
+                        </a:fillRef>
+                        <a:effectRef idx="0">
+                          <a:schemeClr val="dk1"/>
+                        </a:effectRef>
+                        <a:fontRef idx="minor">
+                          <a:schemeClr val="tx1"/>
+                        </a:fontRef>
+                      </wps:style>
+                      <wps:bodyPr rot="0" spcFirstLastPara="0" vertOverflow="overflow" horzOverflow="overflow" vert="horz" wrap="square" lIns="91440" tIns="45720" rIns="91440" bIns="45720" numCol="1" spcCol="0" rtlCol="0" fromWordArt="0" anchor="ctr" anchorCtr="0" forceAA="0" compatLnSpc="1">
+                        <a:prstTxWarp prst="textNoShape">
+                          <a:avLst/>
+                        </a:prstTxWarp>
+                        <a:noAutofit/>
+                      </wps:bodyPr>
+                    </wps:wsp>
+                  </a:graphicData>
+                </a:graphic>
+                <wp14:sizeRelH relativeFrom="margin">
+                  <wp14:pctWidth>0</wp14:pctWidth>
+                </wp14:sizeRelH>
+                <wp14:sizeRelV relativeFrom="margin">
+                  <wp14:pctHeight>0</wp14:pctHeight>
+                </wp14:sizeRelV>
+              </wp:anchor>
+            </w:drawing>
+          </mc:Choice>
+          <mc:Fallback>
+            <w:pict>
+              <v:shape w14:anchorId="777EBD71" id="Double Bracket 6" o:spid="_x0000_s1026" type="#_x0000_t185" style="position:absolute;margin-left:176.7pt;margin-top:9.45pt;width:133.35pt;height:56.85pt;z-index:251666432;visibility:visible;mso-wrap-style:square;mso-width-percent:0;mso-height-percent:0;mso-wrap-distance-left:9pt;mso-wrap-distance-top:0;mso-wrap-distance-right:9pt;mso-wrap-distance-bottom:0;mso-position-horizontal:absolute;mso-position-horizontal-relative:text;mso-position-vertical:absolute;mso-position-vertical-relative:text;mso-width-percent:0;mso-height-percent:0;mso-width-relative:margin;mso-height-relative:margin;v-text-anchor:middle" o:gfxdata="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" strokecolor="black [3200]" strokeweight="1pt">
+                <v:stroke joinstyle="miter"/>
+              </v:shape>
+            </w:pict>
+          </mc:Fallback>
+        </mc:AlternateContent>
+      </w:r>
+    </w:p>
+    <w:p>
+      <w:pPr>
+        <w:jc w:val="center"/>
+        <w:rPr>
+          <w:rFonts w:ascii="Cambria Math" w:hAnsi="Cambria Math" w:cs="Cambria Math"/>
+        </w:rPr>
+      </w:pPr>
+      <w:r>
+        <w:rPr>
+          <w:rFonts w:ascii="Cambria Math" w:hAnsi="Cambria Math" w:cs="Cambria Math"/>
+          <w:noProof/>
+        </w:rPr>
+        <mc:AlternateContent>
+          <mc:Choice Requires="wps">
+            <w:drawing>
+              <wp:anchor distT="0" distB="0" distL="114300" distR="114300" simplePos="0" relativeHeight="251670528" behindDoc="0" locked="0" layoutInCell="1" allowOverlap="1" wp14:anchorId="707C272D" wp14:editId="65F7E8CC">
+                <wp:simplePos x="0" y="0"/>
+                <wp:positionH relativeFrom="column">
+                  <wp:posOffset>1360520</wp:posOffset>
+                </wp:positionH>
+                <wp:positionV relativeFrom="paragraph">
+                  <wp:posOffset>78105</wp:posOffset>
+                </wp:positionV>
+                <wp:extent cx="731520" cy="452387"/>
+                <wp:effectExtent l="0" t="0" r="17780" b="17780"/>
+                <wp:wrapNone/>
+                <wp:docPr id="746969022" name="Double Bracket 6"/>
+                <wp:cNvGraphicFramePr/>
+                <a:graphic xmlns:a="http://schemas.openxmlformats.org/drawingml/2006/main">
+                  <a:graphicData uri="http://schemas.microsoft.com/office/word/2010/wordprocessingShape">
+                    <wps:wsp>
+                      <wps:cNvSpPr/>
+                      <wps:spPr>
+                        <a:xfrm>
+                          <a:off x="0" y="0"/>
+                          <a:ext cx="731520" cy="452387"/>
+                        </a:xfrm>
+                        <a:prstGeom prst="bracketPair">
+                          <a:avLst/>
+                        </a:prstGeom>
+                        <a:ln w="12700"/>
+                      </wps:spPr>
+                      <wps:style>
+                        <a:lnRef idx="1">
+                          <a:schemeClr val="dk1"/>
+                        </a:lnRef>
+                        <a:fillRef idx="0">
+                          <a:schemeClr val="dk1"/>
+                        </a:fillRef>
+                        <a:effectRef idx="0">
+                          <a:schemeClr val="dk1"/>
+                        </a:effectRef>
+                        <a:fontRef idx="minor">
+                          <a:schemeClr val="tx1"/>
+                        </a:fontRef>
+                      </wps:style>
+                      <wps:bodyPr rot="0" spcFirstLastPara="0" vertOverflow="overflow" horzOverflow="overflow" vert="horz" wrap="square" lIns="91440" tIns="45720" rIns="91440" bIns="45720" numCol="1" spcCol="0" rtlCol="0" fromWordArt="0" anchor="ctr" anchorCtr="0" forceAA="0" compatLnSpc="1">
+                        <a:prstTxWarp prst="textNoShape">
+                          <a:avLst/>
+                        </a:prstTxWarp>
+                        <a:noAutofit/>
+                      </wps:bodyPr>
+                    </wps:wsp>
+                  </a:graphicData>
+                </a:graphic>
+                <wp14:sizeRelH relativeFrom="margin">
+                  <wp14:pctWidth>0</wp14:pctWidth>
+                </wp14:sizeRelH>
+                <wp14:sizeRelV relativeFrom="margin">
+                  <wp14:pctHeight>0</wp14:pctHeight>
+                </wp14:sizeRelV>
+              </wp:anchor>
+            </w:drawing>
+          </mc:Choice>
+          <mc:Fallback>
+            <w:pict>
+              <v:shape w14:anchorId="7DDE4DEC" id="Double Bracket 6" o:spid="_x0000_s1026" type="#_x0000_t185" style="position:absolute;margin-left:107.15pt;margin-top:6.15pt;width:57.6pt;height:35.6pt;z-index:251670528;visibility:visible;mso-wrap-style:square;mso-width-percent:0;mso-height-percent:0;mso-wrap-distance-left:9pt;mso-wrap-distance-top:0;mso-wrap-distance-right:9pt;mso-wrap-distance-bottom:0;mso-position-horizontal:absolute;mso-position-horizontal-relative:text;mso-position-vertical:absolute;mso-position-vertical-relative:text;mso-width-percent:0;mso-height-percent:0;mso-width-relative:margin;mso-height-relative:margin;v-text-anchor:middle" o:gfxdata="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" strokecolor="black [3200]" strokeweight="1pt">
+                <v:stroke joinstyle="miter"/>
+              </v:shape>
+            </w:pict>
+          </mc:Fallback>
+        </mc:AlternateContent>
+      </w:r>
+      <w:r>
+        <w:rPr>
+          <w:rFonts w:ascii="Cambria Math" w:hAnsi="Cambria Math" w:cs="Cambria Math"/>
+          <w:noProof/>
+        </w:rPr>
+        <mc:AlternateContent>
+          <mc:Choice Requires="wps">
+            <w:drawing>
+              <wp:anchor distT="0" distB="0" distL="114300" distR="114300" simplePos="0" relativeHeight="251668480" behindDoc="0" locked="0" layoutInCell="1" allowOverlap="1" wp14:anchorId="3C769C28" wp14:editId="2D517B61">
+                <wp:simplePos x="0" y="0"/>
+                <wp:positionH relativeFrom="column">
+                  <wp:posOffset>4458685</wp:posOffset>
+                </wp:positionH>
+                <wp:positionV relativeFrom="paragraph">
+                  <wp:posOffset>148590</wp:posOffset>
+                </wp:positionV>
+                <wp:extent cx="885190" cy="250190"/>
+                <wp:effectExtent l="0" t="0" r="0" b="0"/>
+                <wp:wrapNone/>
+                <wp:docPr id="450068251" name="Text Box 3"/>
+                <wp:cNvGraphicFramePr/>
+                <a:graphic xmlns:a="http://schemas.openxmlformats.org/drawingml/2006/main">
+                  <a:graphicData uri="http://schemas.microsoft.com/office/word/2010/wordprocessingShape">
+                    <wps:wsp>
+                      <wps:cNvSpPr txBox="1"/>
+                      <wps:spPr>
+                        <a:xfrm>
+                          <a:off x="0" y="0"/>
+                          <a:ext cx="885190" cy="250190"/>
+                        </a:xfrm>
+                        <a:prstGeom prst="rect">
+                          <a:avLst/>
+                        </a:prstGeom>
+                        <a:noFill/>
+                        <a:ln w="6350">
+                          <a:noFill/>
+                        </a:ln>
+                      </wps:spPr>
+                      <wps:txbx>
+                        <w:txbxContent>
+                          <w:p>
+                            <w:pPr>
+                              <w:jc w:val="center"/>
+                              <w:rPr>
+                                <w:rFonts w:ascii="Cambria Math" w:hAnsi="Cambria Math"/>
+                              </w:rPr>
+                            </w:pPr>
+                            <w:r>
+                              <w:rPr>
+                                <w:rFonts w:ascii="Cambria Math" w:hAnsi="Cambria Math"/>
+                              </w:rPr>
+                              <w:t>x</w:t>
+                            </w:r>
+                          </w:p>
+                        </w:txbxContent>
+                      </wps:txbx>
+                      <wps:bodyPr rot="0" spcFirstLastPara="0" vertOverflow="overflow" horzOverflow="overflow" vert="horz" wrap="square" lIns="91440" tIns="45720" rIns="91440" bIns="45720" numCol="1" spcCol="0" rtlCol="0" fromWordArt="0" anchor="t" anchorCtr="0" forceAA="0" compatLnSpc="1">
+                        <a:prstTxWarp prst="textNoShape">
+                          <a:avLst/>
+                        </a:prstTxWarp>
+                        <a:noAutofit/>
+                      </wps:bodyPr>
+                    </wps:wsp>
+                  </a:graphicData>
+                </a:graphic>
+              </wp:anchor>
+            </w:drawing>
+          </mc:Choice>
+          <mc:Fallback>
+            <w:pict>
+              <v:shape w14:anchorId="3C769C28" id="_x0000_s1027" type="#_x0000_t202" style="position:absolute;left:0;text-align:left;margin-left:351.1pt;margin-top:11.7pt;width:69.7pt;height:19.7pt;z-index:251668480;visibility:visible;mso-wrap-style:square;mso-wrap-distance-left:9pt;mso-wrap-distance-top:0;mso-wrap-distance-right:9pt;mso-wrap-distance-bottom:0;mso-position-horizontal:absolute;mso-position-horizontal-relative:text;mso-position-vertical:absolute;mso-position-vertical-relative:text;v-text-anchor:top" o:gfxdata="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" filled="f" stroked="f" strokeweight=".5pt">
+                <v:textbox>
+                  <w:txbxContent>
+                    <w:p>
+                      <w:pPr>
+                        <w:jc w:val="center"/>
+                        <w:rPr>
+                          <w:rFonts w:ascii="Cambria Math" w:hAnsi="Cambria Math"/>
+                        </w:rPr>
+                      </w:pPr>
+                      <w:r>
+                        <w:rPr>
+                          <w:rFonts w:ascii="Cambria Math" w:hAnsi="Cambria Math"/>
+                        </w:rPr>
+                        <w:t>x</w:t>
+                      </w:r>
+                    </w:p>
+                  </w:txbxContent>
+                </v:textbox>
+              </v:shape>
+            </w:pict>
+          </mc:Fallback>
+        </mc:AlternateContent>
+      </w:r>
+      <w:r>
+        <w:rPr>
+          <w:rFonts w:ascii="Cambria Math" w:hAnsi="Cambria Math" w:cs="Cambria Math"/>
+        </w:rPr>
+        <w:t>f</w:t>
+      </w:r>
+      <w:r>
+        <w:rPr>
+          <w:rFonts w:ascii="Cambria Math" w:hAnsi="Cambria Math" w:cs="Cambria Math"/>
+        </w:rPr>
+        <w:t xml:space="preserve"> =   </w:t>
+      </w:r>
+      <m:oMath>
+        <m:m>
+          <m:mPr>
+            <m:mcs>
+              <m:mc>
+                <m:mcPr>
+                  <m:count m:val="3"/>
+                  <m:mcJc m:val="center"/>
+                </m:mcPr>
+              </m:mc>
+            </m:mcs>
+            <m:ctrlPr>
+              <w:rPr>
+                <w:rFonts w:ascii="Cambria Math" w:hAnsi="Cambria Math" w:cs="Cambria Math"/>
+                <w:i/>
+              </w:rPr>
+            </m:ctrlPr>
+          </m:mPr>
+          <m:mr>
+            <m:e>
+              <m:r>
+                <w:rPr>
+                  <w:rFonts w:ascii="Cambria Math" w:hAnsi="Cambria Math" w:cs="Cambria Math"/>
+                </w:rPr>
+                <m:t>1</m:t>
+              </m:r>
+            </m:e>
+            <m:e>
+              <m:r>
+                <w:rPr>
+                  <w:rFonts w:ascii="Cambria Math" w:hAnsi="Cambria Math" w:cs="Cambria Math"/>
+                </w:rPr>
+                <m:t>0</m:t>
+              </m:r>
+            </m:e>
+            <m:e>
+              <m:r>
+                <w:rPr>
+                  <w:rFonts w:ascii="Cambria Math" w:hAnsi="Cambria Math" w:cs="Cambria Math"/>
+                </w:rPr>
+                <m:t>0</m:t>
+              </m:r>
+            </m:e>
+          </m:mr>
+          <m:mr>
+            <m:e>
+              <m:r>
+                <w:rPr>
+                  <w:rFonts w:ascii="Cambria Math" w:hAnsi="Cambria Math" w:cs="Cambria Math"/>
+                </w:rPr>
+                <m:t>0</m:t>
+              </m:r>
+            </m:e>
+            <m:e>
+              <m:r>
+                <w:rPr>
+                  <w:rFonts w:ascii="Cambria Math" w:hAnsi="Cambria Math" w:cs="Cambria Math"/>
+                </w:rPr>
+                <m:t>1</m:t>
+              </m:r>
+            </m:e>
+            <m:e>
+              <m:r>
+                <w:rPr>
+                  <w:rFonts w:ascii="Cambria Math" w:hAnsi="Cambria Math" w:cs="Cambria Math"/>
+                </w:rPr>
+                <m:t>0</m:t>
+              </m:r>
+            </m:e>
+          </m:mr>
+        </m:m>
+      </m:oMath>
+      <w:r>
+        <w:rPr>
+          <w:rFonts w:ascii="Cambria Math" w:hAnsi="Cambria Math" w:cs="Cambria Math"/>
+        </w:rPr>
+        <w:t xml:space="preserve">  </w:t>
+      </w:r>
+      <w:r>
+        <w:rPr>
+          <w:rFonts w:ascii="Cambria Math" w:hAnsi="Cambria Math" w:cs="Cambria Math"/>
+        </w:rPr>
+        <w:t xml:space="preserve">    </w:t>
+      </w:r>
+      <w:r>
+        <w:rPr>
+          <w:rFonts w:ascii="Cambria Math" w:hAnsi="Cambria Math" w:cs="Cambria Math"/>
         </w:rPr>
         <w:t xml:space="preserve">   </w:t>
       </w:r>
@@ -2634,6 +2765,58 @@
         </w:rPr>
         <w:t xml:space="preserve">      </w:t>
       </w:r>
+      <w:r>
+        <w:rPr>
+          <w:rFonts w:ascii="Cambria Math" w:hAnsi="Cambria Math" w:cs="Cambria Math"/>
+        </w:rPr>
+        <w:t>A(A</w:t>
+      </w:r>
+      <w:r>
+        <w:rPr>
+          <w:rFonts w:ascii="Cambria Math" w:hAnsi="Cambria Math" w:cs="Cambria Math"/>
+          <w:vertAlign w:val="superscript"/>
+        </w:rPr>
+        <w:t>T</w:t>
+      </w:r>
+      <w:r>
+        <w:rPr>
+          <w:rFonts w:ascii="Cambria Math" w:hAnsi="Cambria Math" w:cs="Cambria Math"/>
+        </w:rPr>
+        <w:t>A)</w:t>
+      </w:r>
+      <w:r>
+        <w:rPr>
+          <w:rFonts w:ascii="Cambria Math" w:hAnsi="Cambria Math" w:cs="Cambria Math"/>
+          <w:vertAlign w:val="superscript"/>
+        </w:rPr>
+        <w:t>-1</w:t>
+      </w:r>
+      <w:r>
+        <w:rPr>
+          <w:rFonts w:ascii="Cambria Math" w:hAnsi="Cambria Math" w:cs="Cambria Math"/>
+        </w:rPr>
+        <w:t>A</w:t>
+      </w:r>
+      <w:r>
+        <w:rPr>
+          <w:rFonts w:ascii="Cambria Math" w:hAnsi="Cambria Math" w:cs="Cambria Math"/>
+          <w:vertAlign w:val="superscript"/>
+        </w:rPr>
+        <w:t>T</w:t>
+      </w:r>
+      <w:r>
+        <w:rPr>
+          <w:rFonts w:ascii="Cambria Math" w:hAnsi="Cambria Math" w:cs="Cambria Math"/>
+        </w:rPr>
+        <w:t xml:space="preserve"> </w:t>
+      </w:r>
+      <w:r>
+        <w:rPr>
+          <w:rFonts w:ascii="Cambria Math" w:hAnsi="Cambria Math" w:cs="Cambria Math"/>
+          <w:i/>
+        </w:rPr>
+        <w:t xml:space="preserve">   </w:t>
+      </w:r>
     </w:p>
     <w:p>
       <w:pPr>
@@ -2661,6 +2844,27 @@
         </w:rPr>
         <w:t>And our transformation is complete.</w:t>
       </w:r>
+    </w:p>
+    <w:p>
+      <w:pPr>
+        <w:rPr>
+          <w:rFonts w:ascii="Cambria Math" w:hAnsi="Cambria Math" w:cs="Cambria Math"/>
+        </w:rPr>
+      </w:pPr>
+    </w:p>
+    <w:p>
+      <w:pPr>
+        <w:rPr>
+          <w:rFonts w:ascii="Cambria Math" w:hAnsi="Cambria Math" w:cs="Cambria Math"/>
+        </w:rPr>
+      </w:pPr>
+    </w:p>
+    <w:p>
+      <w:pPr>
+        <w:rPr>
+          <w:rFonts w:ascii="Cambria Math" w:hAnsi="Cambria Math" w:cs="Cambria Math"/>
+        </w:rPr>
+      </w:pPr>
     </w:p>
     <w:p>
       <w:pPr>
@@ -3839,6 +4043,7 @@
   <w:style w:type="character" w:default="1" w:styleId="DefaultParagraphFont">
     <w:name w:val="Default Paragraph Font"/>
     <w:uiPriority w:val="1"/>
+    <w:semiHidden/>
     <w:unhideWhenUsed/>
   </w:style>
   <w:style w:type="table" w:default="1" w:styleId="TableNormal">

</xml_diff>

<commit_message>
Fixed mistake in orientation in math, code.
you darn better believe it
</commit_message>
<xml_diff>
--- a/3D Graphics Engine.docx
+++ b/3D Graphics Engine.docx
@@ -95,6 +95,66 @@
     </w:p>
     <w:p>
       <w:pPr>
+        <w:pStyle w:val="ListParagraph"/>
+        <w:numPr>
+          <w:ilvl w:val="0"/>
+          <w:numId w:val="5"/>
+        </w:numPr>
+        <w:rPr>
+          <w:rFonts w:ascii="Cambria" w:hAnsi="Cambria"/>
+          <w:sz w:val="28"/>
+          <w:szCs w:val="28"/>
+        </w:rPr>
+      </w:pPr>
+      <w:r>
+        <w:rPr>
+          <w:rFonts w:ascii="Cambria" w:hAnsi="Cambria"/>
+          <w:sz w:val="28"/>
+          <w:szCs w:val="28"/>
+        </w:rPr>
+        <w:t>GtkSharp</w:t>
+      </w:r>
+    </w:p>
+    <w:p>
+      <w:pPr>
+        <w:pStyle w:val="ListParagraph"/>
+        <w:numPr>
+          <w:ilvl w:val="1"/>
+          <w:numId w:val="5"/>
+        </w:numPr>
+        <w:rPr>
+          <w:rFonts w:ascii="Cambria" w:hAnsi="Cambria"/>
+          <w:sz w:val="28"/>
+          <w:szCs w:val="28"/>
+        </w:rPr>
+      </w:pPr>
+      <w:r>
+        <w:rPr>
+          <w:rFonts w:ascii="Cambria" w:hAnsi="Cambria"/>
+          <w:sz w:val="28"/>
+          <w:szCs w:val="28"/>
+        </w:rPr>
+        <w:t>Used for drawing on 2d can</w:t>
+      </w:r>
+      <w:r>
+        <w:rPr>
+          <w:rFonts w:ascii="Cambria" w:hAnsi="Cambria"/>
+          <w:sz w:val="28"/>
+          <w:szCs w:val="28"/>
+        </w:rPr>
+        <w:t>v</w:t>
+      </w:r>
+      <w:r>
+        <w:rPr>
+          <w:rFonts w:ascii="Cambria" w:hAnsi="Cambria"/>
+          <w:sz w:val="28"/>
+          <w:szCs w:val="28"/>
+        </w:rPr>
+        <w:t>as</w:t>
+      </w:r>
+    </w:p>
+    <w:p>
+      <w:pPr>
         <w:rPr>
           <w:rFonts w:ascii="Cambria" w:hAnsi="Cambria"/>
           <w:sz w:val="28"/>
@@ -114,11 +174,20 @@
       <w:r>
         <w:rPr>
           <w:rFonts w:ascii="Cambria" w:hAnsi="Cambria"/>
+          <w:b/>
+          <w:bCs/>
           <w:sz w:val="28"/>
           <w:szCs w:val="28"/>
-          <w:u w:val="single"/>
-        </w:rPr>
-        <w:t>Finding</w:t>
+        </w:rPr>
+        <w:t>Part 1:</w:t>
+      </w:r>
+      <w:r>
+        <w:rPr>
+          <w:rFonts w:ascii="Cambria" w:hAnsi="Cambria"/>
+          <w:sz w:val="28"/>
+          <w:szCs w:val="28"/>
+        </w:rPr>
+        <w:t xml:space="preserve"> </w:t>
       </w:r>
       <w:r>
         <w:rPr>
@@ -127,7 +196,7 @@
           <w:szCs w:val="28"/>
           <w:u w:val="single"/>
         </w:rPr>
-        <w:t xml:space="preserve"> &amp; Projecting</w:t>
+        <w:t>Finding</w:t>
       </w:r>
       <w:r>
         <w:rPr>
@@ -136,7 +205,7 @@
           <w:szCs w:val="28"/>
           <w:u w:val="single"/>
         </w:rPr>
-        <w:t xml:space="preserve"> </w:t>
+        <w:t xml:space="preserve"> &amp; Projecting</w:t>
       </w:r>
       <w:r>
         <w:rPr>
@@ -145,7 +214,7 @@
           <w:szCs w:val="28"/>
           <w:u w:val="single"/>
         </w:rPr>
-        <w:t>the</w:t>
+        <w:t xml:space="preserve"> </w:t>
       </w:r>
       <w:r>
         <w:rPr>
@@ -154,6 +223,15 @@
           <w:szCs w:val="28"/>
           <w:u w:val="single"/>
         </w:rPr>
+        <w:t>the</w:t>
+      </w:r>
+      <w:r>
+        <w:rPr>
+          <w:rFonts w:ascii="Cambria" w:hAnsi="Cambria"/>
+          <w:sz w:val="28"/>
+          <w:szCs w:val="28"/>
+          <w:u w:val="single"/>
+        </w:rPr>
         <w:t xml:space="preserve"> Viewport:</w:t>
       </w:r>
     </w:p>
@@ -278,7 +356,6 @@
           <w:lang w:val="es-ES"/>
         </w:rPr>
       </w:pPr>
-      <w:proofErr w:type="spellStart"/>
       <w:r>
         <w:rPr>
           <w:rFonts w:ascii="Cambria Math" w:hAnsi="Cambria Math" w:cs="Cambria Math"/>
@@ -294,13 +371,26 @@
         </w:rPr>
         <w:t>orthogonal</w:t>
       </w:r>
-      <w:proofErr w:type="spellEnd"/>
       <w:r>
         <w:rPr>
           <w:rFonts w:ascii="Cambria Math" w:hAnsi="Cambria Math" w:cs="Cambria Math"/>
           <w:lang w:val="es-ES"/>
         </w:rPr>
-        <w:t xml:space="preserve"> = (sin(</w:t>
+        <w:t xml:space="preserve"> = </w:t>
+      </w:r>
+      <w:r>
+        <w:rPr>
+          <w:rFonts w:ascii="Cambria Math" w:hAnsi="Cambria Math" w:cs="Cambria Math"/>
+          <w:lang w:val="es-ES"/>
+        </w:rPr>
+        <w:t>[</w:t>
+      </w:r>
+      <w:r>
+        <w:rPr>
+          <w:rFonts w:ascii="Cambria Math" w:hAnsi="Cambria Math" w:cs="Cambria Math"/>
+          <w:lang w:val="es-ES"/>
+        </w:rPr>
+        <w:t>sin(</w:t>
       </w:r>
       <w:r>
         <w:rPr>
@@ -352,29 +442,34 @@
           <w:rFonts w:ascii="Cambria Math" w:hAnsi="Cambria Math" w:cs="Cambria Math"/>
           <w:lang w:val="es-ES"/>
         </w:rPr>
-        <w:t xml:space="preserve">), </w:t>
-      </w:r>
-      <w:proofErr w:type="gramStart"/>
+        <w:t>), cos(</w:t>
+      </w:r>
+      <w:r>
+        <w:rPr>
+          <w:rFonts w:ascii="Cambria Math" w:hAnsi="Cambria Math" w:cs="Cambria Math"/>
+        </w:rPr>
+        <w:sym w:font="Symbol" w:char="F06A"/>
+      </w:r>
       <w:r>
         <w:rPr>
           <w:rFonts w:ascii="Cambria Math" w:hAnsi="Cambria Math" w:cs="Cambria Math"/>
           <w:lang w:val="es-ES"/>
         </w:rPr>
-        <w:t>cos(</w:t>
-      </w:r>
-      <w:proofErr w:type="gramEnd"/>
-      <w:r>
-        <w:rPr>
-          <w:rFonts w:ascii="Cambria Math" w:hAnsi="Cambria Math" w:cs="Cambria Math"/>
-        </w:rPr>
-        <w:sym w:font="Symbol" w:char="F06A"/>
+        <w:t>)</w:t>
       </w:r>
       <w:r>
         <w:rPr>
           <w:rFonts w:ascii="Cambria Math" w:hAnsi="Cambria Math" w:cs="Cambria Math"/>
           <w:lang w:val="es-ES"/>
         </w:rPr>
-        <w:t>)).</w:t>
+        <w:t>]</w:t>
+      </w:r>
+      <w:r>
+        <w:rPr>
+          <w:rFonts w:ascii="Cambria Math" w:hAnsi="Cambria Math" w:cs="Cambria Math"/>
+          <w:lang w:val="es-ES"/>
+        </w:rPr>
+        <w:t>.</w:t>
       </w:r>
     </w:p>
     <w:p>
@@ -490,9 +585,8 @@
           <w:rFonts w:ascii="Cambria Math" w:hAnsi="Cambria Math" w:cs="Cambria Math"/>
           <w:lang w:val="es-ES"/>
         </w:rPr>
-        <w:t>(</w:t>
-      </w:r>
-      <w:proofErr w:type="gramStart"/>
+        <w:t>[</w:t>
+      </w:r>
       <w:r>
         <w:rPr>
           <w:rFonts w:ascii="Cambria Math" w:hAnsi="Cambria Math" w:cs="Cambria Math"/>
@@ -500,7 +594,6 @@
         </w:rPr>
         <w:t>sin(</w:t>
       </w:r>
-      <w:proofErr w:type="gramEnd"/>
       <w:r>
         <w:rPr>
           <w:rFonts w:ascii="Cambria Math" w:hAnsi="Cambria Math" w:cs="Cambria Math"/>
@@ -624,7 +717,21 @@
           <w:rFonts w:ascii="Cambria Math" w:hAnsi="Cambria Math" w:cs="Cambria Math"/>
           <w:lang w:val="es-ES"/>
         </w:rPr>
-        <w:t>)).</w:t>
+        <w:t>)</w:t>
+      </w:r>
+      <w:r>
+        <w:rPr>
+          <w:rFonts w:ascii="Cambria Math" w:hAnsi="Cambria Math" w:cs="Cambria Math"/>
+          <w:lang w:val="es-ES"/>
+        </w:rPr>
+        <w:t>]</w:t>
+      </w:r>
+      <w:r>
+        <w:rPr>
+          <w:rFonts w:ascii="Cambria Math" w:hAnsi="Cambria Math" w:cs="Cambria Math"/>
+          <w:lang w:val="es-ES"/>
+        </w:rPr>
+        <w:t>.</w:t>
       </w:r>
     </w:p>
     <w:p>
@@ -662,7 +769,6 @@
         </w:rPr>
         <w:t xml:space="preserve"> = </w:t>
       </w:r>
-      <w:proofErr w:type="spellStart"/>
       <w:r>
         <w:rPr>
           <w:rFonts w:ascii="Cambria Math" w:hAnsi="Cambria Math" w:cs="Cambria Math"/>
@@ -676,7 +782,6 @@
         </w:rPr>
         <w:t>orthogonal</w:t>
       </w:r>
-      <w:proofErr w:type="spellEnd"/>
       <w:r>
         <w:rPr>
           <w:rFonts w:ascii="Cambria Math" w:hAnsi="Cambria Math" w:cs="Cambria Math"/>
@@ -1341,10 +1446,10 @@
               <wp:anchor distT="0" distB="0" distL="114300" distR="114300" simplePos="0" relativeHeight="251661312" behindDoc="0" locked="0" layoutInCell="1" allowOverlap="1" wp14:anchorId="68DF6F9F" wp14:editId="5ECA1E92">
                 <wp:simplePos x="0" y="0"/>
                 <wp:positionH relativeFrom="column">
-                  <wp:posOffset>2009073</wp:posOffset>
+                  <wp:posOffset>2032000</wp:posOffset>
                 </wp:positionH>
                 <wp:positionV relativeFrom="paragraph">
-                  <wp:posOffset>147320</wp:posOffset>
+                  <wp:posOffset>157195</wp:posOffset>
                 </wp:positionV>
                 <wp:extent cx="1886552" cy="678095"/>
                 <wp:effectExtent l="0" t="0" r="19050" b="8255"/>
@@ -1399,7 +1504,25 @@
           </mc:Choice>
           <mc:Fallback>
             <w:pict>
-              <v:shape w14:anchorId="3409ADBA" id="Double Bracket 6" o:spid="_x0000_s1026" type="#_x0000_t185" style="position:absolute;margin-left:158.2pt;margin-top:11.6pt;width:148.55pt;height:53.4pt;z-index:251661312;visibility:visible;mso-wrap-style:square;mso-width-percent:0;mso-height-percent:0;mso-wrap-distance-left:9pt;mso-wrap-distance-top:0;mso-wrap-distance-right:9pt;mso-wrap-distance-bottom:0;mso-position-horizontal:absolute;mso-position-horizontal-relative:text;mso-position-vertical:absolute;mso-position-vertical-relative:text;mso-width-percent:0;mso-height-percent:0;mso-width-relative:margin;mso-height-relative:margin;v-text-anchor:middle" o:gfxdata="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" strokecolor="black [3200]" strokeweight="1pt">
+              <v:shapetype w14:anchorId="611AFC9F" id="_x0000_t185" coordsize="21600,21600" o:spt="185" adj="3600" path="m@0,nfqx0@0l0@2qy@0,21600em@1,nfqx21600@0l21600@2qy@1,21600em@0,nsqx0@0l0@2qy@0,21600l@1,21600qx21600@2l21600@0qy@1,xe" filled="f">
+                <v:formulas>
+                  <v:f eqn="val #0"/>
+                  <v:f eqn="sum width 0 #0"/>
+                  <v:f eqn="sum height 0 #0"/>
+                  <v:f eqn="prod @0 2929 10000"/>
+                  <v:f eqn="sum width 0 @3"/>
+                  <v:f eqn="sum height 0 @3"/>
+                  <v:f eqn="val width"/>
+                  <v:f eqn="val height"/>
+                  <v:f eqn="prod width 1 2"/>
+                  <v:f eqn="prod height 1 2"/>
+                </v:formulas>
+                <v:path o:extrusionok="f" gradientshapeok="t" limo="10800,10800" o:connecttype="custom" o:connectlocs="@8,0;0,@9;@8,@7;@6,@9" textboxrect="@3,@3,@4,@5"/>
+                <v:handles>
+                  <v:h position="#0,topLeft" switch="" xrange="0,10800"/>
+                </v:handles>
+              </v:shapetype>
+              <v:shape id="Double Bracket 6" o:spid="_x0000_s1026" type="#_x0000_t185" style="position:absolute;margin-left:160pt;margin-top:12.4pt;width:148.55pt;height:53.4pt;z-index:251661312;visibility:visible;mso-wrap-style:square;mso-width-percent:0;mso-height-percent:0;mso-wrap-distance-left:9pt;mso-wrap-distance-top:0;mso-wrap-distance-right:9pt;mso-wrap-distance-bottom:0;mso-position-horizontal:absolute;mso-position-horizontal-relative:text;mso-position-vertical:absolute;mso-position-vertical-relative:text;mso-width-percent:0;mso-height-percent:0;mso-width-relative:margin;mso-height-relative:margin;v-text-anchor:middle" o:gfxdata="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" strokecolor="black [3200]" strokeweight="1pt">
                 <v:stroke joinstyle="miter"/>
               </v:shape>
             </w:pict>
@@ -1727,20 +1850,6 @@
           <w:rFonts w:ascii="Cambria Math" w:hAnsi="Cambria Math" w:cs="Cambria Math"/>
         </w:rPr>
       </w:pPr>
-    </w:p>
-    <w:p>
-      <w:pPr>
-        <w:rPr>
-          <w:rFonts w:ascii="Cambria Math" w:hAnsi="Cambria Math" w:cs="Cambria Math"/>
-        </w:rPr>
-      </w:pPr>
-    </w:p>
-    <w:p>
-      <w:pPr>
-        <w:rPr>
-          <w:rFonts w:ascii="Cambria Math" w:hAnsi="Cambria Math" w:cs="Cambria Math"/>
-        </w:rPr>
-      </w:pPr>
       <w:r>
         <w:rPr>
           <w:rFonts w:ascii="Cambria Math" w:hAnsi="Cambria Math" w:cs="Cambria Math"/>
@@ -1856,7 +1965,7 @@
           </mc:Choice>
           <mc:Fallback>
             <w:pict>
-              <v:shapetype w14:anchorId="474F7EF3" id="_x0000_t185" coordsize="21600,21600" o:spt="185" adj="3600" path="m@0,nfqx0@0l0@2qy@0,21600em@1,nfqx21600@0l21600@2qy@1,21600em@0,nsqx0@0l0@2qy@0,21600l@1,21600qx21600@2l21600@0qy@1,xe" filled="f">
+              <v:shapetype w14:anchorId="7A9B540B" id="_x0000_t185" coordsize="21600,21600" o:spt="185" adj="3600" path="m@0,nfqx0@0l0@2qy@0,21600em@1,nfqx21600@0l21600@2qy@1,21600em@0,nsqx0@0l0@2qy@0,21600l@1,21600qx21600@2l21600@0qy@1,xe" filled="f">
                 <v:formulas>
                   <v:f eqn="val #0"/>
                   <v:f eqn="sum width 0 #0"/>
@@ -2166,7 +2275,7 @@
           </mc:Choice>
           <mc:Fallback>
             <w:pict>
-              <v:shape w14:anchorId="777EBD71" id="Double Bracket 6" o:spid="_x0000_s1026" type="#_x0000_t185" style="position:absolute;margin-left:176.7pt;margin-top:9.45pt;width:133.35pt;height:56.85pt;z-index:251666432;visibility:visible;mso-wrap-style:square;mso-width-percent:0;mso-height-percent:0;mso-wrap-distance-left:9pt;mso-wrap-distance-top:0;mso-wrap-distance-right:9pt;mso-wrap-distance-bottom:0;mso-position-horizontal:absolute;mso-position-horizontal-relative:text;mso-position-vertical:absolute;mso-position-vertical-relative:text;mso-width-percent:0;mso-height-percent:0;mso-width-relative:margin;mso-height-relative:margin;v-text-anchor:middle" o:gfxdata="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" strokecolor="black [3200]" strokeweight="1pt">
+              <v:shape w14:anchorId="064A85D4" id="Double Bracket 6" o:spid="_x0000_s1026" type="#_x0000_t185" style="position:absolute;margin-left:176.7pt;margin-top:9.45pt;width:133.35pt;height:56.85pt;z-index:251666432;visibility:visible;mso-wrap-style:square;mso-width-percent:0;mso-height-percent:0;mso-wrap-distance-left:9pt;mso-wrap-distance-top:0;mso-wrap-distance-right:9pt;mso-wrap-distance-bottom:0;mso-position-horizontal:absolute;mso-position-horizontal-relative:text;mso-position-vertical:absolute;mso-position-vertical-relative:text;mso-width-percent:0;mso-height-percent:0;mso-width-relative:margin;mso-height-relative:margin;v-text-anchor:middle" o:gfxdata="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" strokecolor="black [3200]" strokeweight="1pt">
                 <v:stroke joinstyle="miter"/>
               </v:shape>
             </w:pict>
@@ -2192,12 +2301,12 @@
               <wp:anchor distT="0" distB="0" distL="114300" distR="114300" simplePos="0" relativeHeight="251670528" behindDoc="0" locked="0" layoutInCell="1" allowOverlap="1" wp14:anchorId="707C272D" wp14:editId="65F7E8CC">
                 <wp:simplePos x="0" y="0"/>
                 <wp:positionH relativeFrom="column">
-                  <wp:posOffset>1360520</wp:posOffset>
+                  <wp:posOffset>1360170</wp:posOffset>
                 </wp:positionH>
                 <wp:positionV relativeFrom="paragraph">
-                  <wp:posOffset>78105</wp:posOffset>
+                  <wp:posOffset>77711</wp:posOffset>
                 </wp:positionV>
-                <wp:extent cx="731520" cy="452387"/>
+                <wp:extent cx="731520" cy="452120"/>
                 <wp:effectExtent l="0" t="0" r="17780" b="17780"/>
                 <wp:wrapNone/>
                 <wp:docPr id="746969022" name="Double Bracket 6"/>
@@ -2209,7 +2318,7 @@
                       <wps:spPr>
                         <a:xfrm>
                           <a:off x="0" y="0"/>
-                          <a:ext cx="731520" cy="452387"/>
+                          <a:ext cx="731520" cy="452120"/>
                         </a:xfrm>
                         <a:prstGeom prst="bracketPair">
                           <a:avLst/>
@@ -2250,7 +2359,7 @@
           </mc:Choice>
           <mc:Fallback>
             <w:pict>
-              <v:shape w14:anchorId="7DDE4DEC" id="Double Bracket 6" o:spid="_x0000_s1026" type="#_x0000_t185" style="position:absolute;margin-left:107.15pt;margin-top:6.15pt;width:57.6pt;height:35.6pt;z-index:251670528;visibility:visible;mso-wrap-style:square;mso-width-percent:0;mso-height-percent:0;mso-wrap-distance-left:9pt;mso-wrap-distance-top:0;mso-wrap-distance-right:9pt;mso-wrap-distance-bottom:0;mso-position-horizontal:absolute;mso-position-horizontal-relative:text;mso-position-vertical:absolute;mso-position-vertical-relative:text;mso-width-percent:0;mso-height-percent:0;mso-width-relative:margin;mso-height-relative:margin;v-text-anchor:middle" o:gfxdata="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" strokecolor="black [3200]" strokeweight="1pt">
+              <v:shape w14:anchorId="1865F098" id="Double Bracket 6" o:spid="_x0000_s1026" type="#_x0000_t185" style="position:absolute;margin-left:107.1pt;margin-top:6.1pt;width:57.6pt;height:35.6pt;z-index:251670528;visibility:visible;mso-wrap-style:square;mso-width-percent:0;mso-height-percent:0;mso-wrap-distance-left:9pt;mso-wrap-distance-top:0;mso-wrap-distance-right:9pt;mso-wrap-distance-bottom:0;mso-position-horizontal:absolute;mso-position-horizontal-relative:text;mso-position-vertical:absolute;mso-position-vertical-relative:text;mso-width-percent:0;mso-height-percent:0;mso-width-relative:margin;mso-height-relative:margin;v-text-anchor:middle" o:gfxdata="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" strokecolor="black [3200]" strokeweight="1pt">
                 <v:stroke joinstyle="miter"/>
               </v:shape>
             </w:pict>
@@ -2387,7 +2496,7 @@
                 <w:rPr>
                   <w:rFonts w:ascii="Cambria Math" w:hAnsi="Cambria Math" w:cs="Cambria Math"/>
                 </w:rPr>
-                <m:t>1</m:t>
+                <m:t>0</m:t>
               </m:r>
             </m:e>
             <m:e>
@@ -2395,7 +2504,7 @@
                 <w:rPr>
                   <w:rFonts w:ascii="Cambria Math" w:hAnsi="Cambria Math" w:cs="Cambria Math"/>
                 </w:rPr>
-                <m:t>0</m:t>
+                <m:t>1</m:t>
               </m:r>
             </m:e>
             <m:e>
@@ -2413,7 +2522,7 @@
                 <w:rPr>
                   <w:rFonts w:ascii="Cambria Math" w:hAnsi="Cambria Math" w:cs="Cambria Math"/>
                 </w:rPr>
-                <m:t>0</m:t>
+                <m:t>1</m:t>
               </m:r>
             </m:e>
             <m:e>
@@ -2421,7 +2530,7 @@
                 <w:rPr>
                   <w:rFonts w:ascii="Cambria Math" w:hAnsi="Cambria Math" w:cs="Cambria Math"/>
                 </w:rPr>
-                <m:t>1</m:t>
+                <m:t>0</m:t>
               </m:r>
             </m:e>
             <m:e>
@@ -2855,23 +2964,49 @@
     <w:p>
       <w:pPr>
         <w:rPr>
-          <w:rFonts w:ascii="Cambria Math" w:hAnsi="Cambria Math" w:cs="Cambria Math"/>
-        </w:rPr>
-      </w:pPr>
-    </w:p>
-    <w:p>
-      <w:pPr>
-        <w:rPr>
-          <w:rFonts w:ascii="Cambria Math" w:hAnsi="Cambria Math" w:cs="Cambria Math"/>
-        </w:rPr>
-      </w:pPr>
-    </w:p>
-    <w:p>
-      <w:pPr>
-        <w:rPr>
-          <w:rFonts w:ascii="Cambria Math" w:eastAsiaTheme="minorEastAsia" w:hAnsi="Cambria Math" w:cs="Cambria Math"/>
-        </w:rPr>
-      </w:pPr>
+          <w:rFonts w:ascii="Cambria" w:eastAsiaTheme="minorEastAsia" w:hAnsi="Cambria" w:cs="Cambria Math"/>
+          <w:sz w:val="28"/>
+          <w:szCs w:val="28"/>
+          <w:u w:val="single"/>
+        </w:rPr>
+      </w:pPr>
+      <w:r>
+        <w:rPr>
+          <w:rFonts w:ascii="Cambria" w:eastAsiaTheme="minorEastAsia" w:hAnsi="Cambria" w:cs="Cambria Math"/>
+          <w:b/>
+          <w:bCs/>
+          <w:sz w:val="28"/>
+          <w:szCs w:val="28"/>
+        </w:rPr>
+        <w:t xml:space="preserve">Part 2: </w:t>
+      </w:r>
+      <w:r>
+        <w:rPr>
+          <w:rFonts w:ascii="Cambria" w:eastAsiaTheme="minorEastAsia" w:hAnsi="Cambria" w:cs="Cambria Math"/>
+          <w:sz w:val="28"/>
+          <w:szCs w:val="28"/>
+          <w:u w:val="single"/>
+        </w:rPr>
+        <w:t xml:space="preserve">Drawing </w:t>
+      </w:r>
+      <w:r>
+        <w:rPr>
+          <w:rFonts w:ascii="Cambria" w:eastAsiaTheme="minorEastAsia" w:hAnsi="Cambria" w:cs="Cambria Math"/>
+          <w:sz w:val="28"/>
+          <w:szCs w:val="28"/>
+          <w:u w:val="single"/>
+        </w:rPr>
+        <w:t>E</w:t>
+      </w:r>
+      <w:r>
+        <w:rPr>
+          <w:rFonts w:ascii="Cambria" w:eastAsiaTheme="minorEastAsia" w:hAnsi="Cambria" w:cs="Cambria Math"/>
+          <w:sz w:val="28"/>
+          <w:szCs w:val="28"/>
+          <w:u w:val="single"/>
+        </w:rPr>
+        <w:t>dges:</w:t>
+      </w:r>
     </w:p>
     <w:sectPr>
       <w:headerReference w:type="default" r:id="rId8"/>

</xml_diff>